<commit_message>
Added JSON file for all text for page components. Updated About page and notFound pages
</commit_message>
<xml_diff>
--- a/my-app/Portfolio Log.docx
+++ b/my-app/Portfolio Log.docx
@@ -12,6 +12,8 @@
       <w:r>
         <w:t>Issues:</w:t>
       </w:r>
+      <w:bookmarkStart w:id="0" w:name="_GoBack"/>
+      <w:bookmarkEnd w:id="0"/>
     </w:p>
     <w:p>
       <w:pPr>
@@ -40,6 +42,12 @@
     <w:p>
       <w:pPr>
         <w:pStyle w:val="ListParagraph"/>
+        <w:ind w:left="1440"/>
+      </w:pPr>
+    </w:p>
+    <w:p>
+      <w:pPr>
+        <w:pStyle w:val="ListParagraph"/>
         <w:numPr>
           <w:ilvl w:val="0"/>
           <w:numId w:val="1"/>
@@ -47,6 +55,9 @@
       </w:pPr>
       <w:r>
         <w:t>Jumbotron Component– images not showing up correctly, formatting was off, images wouldn’t switch</w:t>
+      </w:r>
+      <w:r>
+        <w:t>. React Router was not passing props down</w:t>
       </w:r>
     </w:p>
     <w:p>
@@ -58,43 +69,88 @@
         </w:numPr>
       </w:pPr>
       <w:r>
-        <w:t xml:space="preserve">Solution: Found out when Importing the Jumbotron component, it was taking the default div </w:t>
-      </w:r>
-      <w:proofErr w:type="spellStart"/>
-      <w:r>
-        <w:t>className</w:t>
-      </w:r>
-      <w:proofErr w:type="spellEnd"/>
-      <w:r>
-        <w:t xml:space="preserve"> which was preventing CSS from being applied to the whole page. Switched the import </w:t>
-      </w:r>
-      <w:proofErr w:type="gramStart"/>
-      <w:r>
-        <w:t>( Jumbotron</w:t>
-      </w:r>
-      <w:proofErr w:type="gramEnd"/>
-      <w:r>
-        <w:t xml:space="preserve"> ) from react-strap to HTML and applied new </w:t>
-      </w:r>
-      <w:proofErr w:type="spellStart"/>
-      <w:r>
-        <w:t>classNames</w:t>
-      </w:r>
-      <w:proofErr w:type="spellEnd"/>
-      <w:r>
-        <w:t xml:space="preserve"> based on passed Props from parent components. Also passing in the Headline and supporting text via props in the same way. As for responsive sizing, switched the sizing to use 100% VH and VW to fix onto screen for mobile friendly. </w:t>
+        <w:t>Solution:</w:t>
       </w:r>
     </w:p>
     <w:p>
       <w:pPr>
         <w:pStyle w:val="ListParagraph"/>
         <w:numPr>
-          <w:ilvl w:val="1"/>
+          <w:ilvl w:val="2"/>
           <w:numId w:val="1"/>
         </w:numPr>
       </w:pPr>
-      <w:bookmarkStart w:id="0" w:name="_GoBack"/>
-      <w:bookmarkEnd w:id="0"/>
+      <w:r>
+        <w:t xml:space="preserve">Props: </w:t>
+      </w:r>
+      <w:r>
+        <w:t xml:space="preserve">Found out when Importing the Jumbotron component, it was taking the default div </w:t>
+      </w:r>
+      <w:proofErr w:type="spellStart"/>
+      <w:r>
+        <w:t>className</w:t>
+      </w:r>
+      <w:proofErr w:type="spellEnd"/>
+      <w:r>
+        <w:t xml:space="preserve"> which was preventing CSS from being applied to the whole page. Switched the import </w:t>
+      </w:r>
+      <w:proofErr w:type="gramStart"/>
+      <w:r>
+        <w:t>( Jumbotron</w:t>
+      </w:r>
+      <w:proofErr w:type="gramEnd"/>
+      <w:r>
+        <w:t xml:space="preserve"> ) from react-strap to HTML and applied new </w:t>
+      </w:r>
+      <w:proofErr w:type="spellStart"/>
+      <w:r>
+        <w:t>classNames</w:t>
+      </w:r>
+      <w:proofErr w:type="spellEnd"/>
+      <w:r>
+        <w:t xml:space="preserve"> based on passed Props from parent components. Also passing in the Headline and supporting text via props in the same way. </w:t>
+      </w:r>
+      <w:r>
+        <w:t xml:space="preserve">Used </w:t>
+      </w:r>
+      <w:hyperlink r:id="rId5" w:history="1">
+        <w:r>
+          <w:rPr>
+            <w:rStyle w:val="Hyperlink"/>
+          </w:rPr>
+          <w:t>this site</w:t>
+        </w:r>
+      </w:hyperlink>
+      <w:r>
+        <w:t xml:space="preserve"> to help with understanding on how to pass props via render from App.js down to child components, though it didn’t make sense to pass 2 generations. Added all passed props to child components down to grandchild elements. </w:t>
+      </w:r>
+    </w:p>
+    <w:p>
+      <w:pPr>
+        <w:pStyle w:val="ListParagraph"/>
+        <w:numPr>
+          <w:ilvl w:val="2"/>
+          <w:numId w:val="1"/>
+        </w:numPr>
+      </w:pPr>
+      <w:r>
+        <w:t>R</w:t>
+      </w:r>
+      <w:r>
+        <w:t>esponsive sizing</w:t>
+      </w:r>
+      <w:r>
+        <w:t>:</w:t>
+      </w:r>
+      <w:r>
+        <w:t xml:space="preserve"> switched the sizing to use 100% VH and VW to fix onto screen for mobile friendly. </w:t>
+      </w:r>
+    </w:p>
+    <w:p>
+      <w:pPr>
+        <w:pStyle w:val="ListParagraph"/>
+        <w:ind w:left="1440"/>
+      </w:pPr>
     </w:p>
     <w:sectPr>
       <w:pgSz w:w="12240" w:h="15840"/>
@@ -136,7 +192,7 @@
         <w:rFonts w:ascii="Courier New" w:hAnsi="Courier New" w:cs="Courier New" w:hint="default"/>
       </w:rPr>
     </w:lvl>
-    <w:lvl w:ilvl="2" w:tplc="04090005" w:tentative="1">
+    <w:lvl w:ilvl="2" w:tplc="04090005">
       <w:start w:val="1"/>
       <w:numFmt w:val="bullet"/>
       <w:lvlText w:val=""/>
@@ -663,6 +719,29 @@
       <w:contextualSpacing/>
     </w:pPr>
   </w:style>
+  <w:style w:type="character" w:styleId="Hyperlink">
+    <w:name w:val="Hyperlink"/>
+    <w:basedOn w:val="DefaultParagraphFont"/>
+    <w:uiPriority w:val="99"/>
+    <w:unhideWhenUsed/>
+    <w:rsid w:val="00352424"/>
+    <w:rPr>
+      <w:color w:val="0563C1" w:themeColor="hyperlink"/>
+      <w:u w:val="single"/>
+    </w:rPr>
+  </w:style>
+  <w:style w:type="character" w:styleId="UnresolvedMention">
+    <w:name w:val="Unresolved Mention"/>
+    <w:basedOn w:val="DefaultParagraphFont"/>
+    <w:uiPriority w:val="99"/>
+    <w:semiHidden/>
+    <w:unhideWhenUsed/>
+    <w:rsid w:val="00352424"/>
+    <w:rPr>
+      <w:color w:val="605E5C"/>
+      <w:shd w:val="clear" w:color="auto" w:fill="E1DFDD"/>
+    </w:rPr>
+  </w:style>
 </w:styles>
 </file>
 

</xml_diff>

<commit_message>
Added Portfolio page, uploaded thumbnails, added an image component to render dynamically
</commit_message>
<xml_diff>
--- a/my-app/Portfolio Log.docx
+++ b/my-app/Portfolio Log.docx
@@ -12,8 +12,6 @@
       <w:r>
         <w:t>Issues:</w:t>
       </w:r>
-      <w:bookmarkStart w:id="0" w:name="_GoBack"/>
-      <w:bookmarkEnd w:id="0"/>
     </w:p>
     <w:p>
       <w:pPr>
@@ -113,7 +111,7 @@
       <w:r>
         <w:t xml:space="preserve">Used </w:t>
       </w:r>
-      <w:hyperlink r:id="rId5" w:history="1">
+      <w:hyperlink r:id="rId7" w:history="1">
         <w:r>
           <w:rPr>
             <w:rStyle w:val="Hyperlink"/>
@@ -146,11 +144,238 @@
         <w:t xml:space="preserve"> switched the sizing to use 100% VH and VW to fix onto screen for mobile friendly. </w:t>
       </w:r>
     </w:p>
+    <w:p/>
+    <w:p/>
+    <w:p>
+      <w:r>
+        <w:t>About Page:</w:t>
+      </w:r>
+    </w:p>
     <w:p>
       <w:pPr>
         <w:pStyle w:val="ListParagraph"/>
-        <w:ind w:left="1440"/>
-      </w:pPr>
+        <w:numPr>
+          <w:ilvl w:val="0"/>
+          <w:numId w:val="2"/>
+        </w:numPr>
+      </w:pPr>
+      <w:r>
+        <w:t>Intro – As if I introduce myself to someone else, mention city and what I do</w:t>
+      </w:r>
+    </w:p>
+    <w:p>
+      <w:pPr>
+        <w:pStyle w:val="ListParagraph"/>
+        <w:numPr>
+          <w:ilvl w:val="0"/>
+          <w:numId w:val="2"/>
+        </w:numPr>
+      </w:pPr>
+      <w:r>
+        <w:t>Friendly, casual tone</w:t>
+      </w:r>
+    </w:p>
+    <w:p>
+      <w:pPr>
+        <w:pStyle w:val="ListParagraph"/>
+        <w:numPr>
+          <w:ilvl w:val="0"/>
+          <w:numId w:val="2"/>
+        </w:numPr>
+      </w:pPr>
+      <w:r>
+        <w:t>Overview of professional experiences</w:t>
+      </w:r>
+    </w:p>
+    <w:p>
+      <w:pPr>
+        <w:pStyle w:val="ListParagraph"/>
+        <w:numPr>
+          <w:ilvl w:val="0"/>
+          <w:numId w:val="2"/>
+        </w:numPr>
+      </w:pPr>
+      <w:r>
+        <w:t>Awards?</w:t>
+      </w:r>
+    </w:p>
+    <w:p>
+      <w:pPr>
+        <w:pStyle w:val="ListParagraph"/>
+        <w:numPr>
+          <w:ilvl w:val="0"/>
+          <w:numId w:val="2"/>
+        </w:numPr>
+      </w:pPr>
+      <w:r>
+        <w:t>Personal details – interesting stories?</w:t>
+      </w:r>
+    </w:p>
+    <w:p>
+      <w:pPr>
+        <w:pStyle w:val="ListParagraph"/>
+        <w:numPr>
+          <w:ilvl w:val="0"/>
+          <w:numId w:val="2"/>
+        </w:numPr>
+      </w:pPr>
+      <w:r>
+        <w:t>Personal photo</w:t>
+      </w:r>
+    </w:p>
+    <w:p/>
+    <w:p>
+      <w:pPr>
+        <w:ind w:firstLine="720"/>
+      </w:pPr>
+      <w:bookmarkStart w:id="0" w:name="_GoBack"/>
+      <w:proofErr w:type="spellStart"/>
+      <w:r>
+        <w:t>Heyya</w:t>
+      </w:r>
+      <w:proofErr w:type="spellEnd"/>
+      <w:r>
+        <w:t xml:space="preserve">, I’m Kyle and I am a web developer living in Denver, Colorado. </w:t>
+      </w:r>
+      <w:r>
+        <w:t xml:space="preserve">The love for technology has always been a major part of my life. </w:t>
+      </w:r>
+      <w:r>
+        <w:t xml:space="preserve">From my early days in Middle School, </w:t>
+      </w:r>
+      <w:r>
+        <w:t xml:space="preserve">I realized that I loved to create things that I could show off. Though I was not much of an artist, I </w:t>
+      </w:r>
+      <w:r>
+        <w:t>realized</w:t>
+      </w:r>
+      <w:r>
+        <w:t xml:space="preserve"> that I was good at understanding technology. I began my journey programming calculator games on old graphing </w:t>
+      </w:r>
+      <w:proofErr w:type="gramStart"/>
+      <w:r>
+        <w:t>calculators</w:t>
+      </w:r>
+      <w:proofErr w:type="gramEnd"/>
+      <w:r>
+        <w:t xml:space="preserve"> so I had a way to play games when traveling to family functions. I then transitioned into piecing together a </w:t>
+      </w:r>
+      <w:proofErr w:type="spellStart"/>
+      <w:r>
+        <w:t>Geocities</w:t>
+      </w:r>
+      <w:proofErr w:type="spellEnd"/>
+      <w:r>
+        <w:t xml:space="preserve"> website to help me review my favorite video games, though I had to remake the website </w:t>
+      </w:r>
+      <w:r>
+        <w:t>every time</w:t>
+      </w:r>
+      <w:r>
+        <w:t xml:space="preserve"> I added something new since I didn’t understand how to reformat textboxes. Years later, I stepped up my </w:t>
+      </w:r>
+      <w:r>
+        <w:t>creative skills</w:t>
+      </w:r>
+      <w:r>
+        <w:t xml:space="preserve"> and created an online presence using Xanga and Myspace so I could show off my creativity with gaudy moving backgrounds, hamster dance </w:t>
+      </w:r>
+      <w:r>
+        <w:t>snippets</w:t>
+      </w:r>
+      <w:r>
+        <w:t xml:space="preserve"> and my love for the Creed </w:t>
+      </w:r>
+      <w:proofErr w:type="gramStart"/>
+      <w:r>
+        <w:t>album,  Human</w:t>
+      </w:r>
+      <w:proofErr w:type="gramEnd"/>
+      <w:r>
+        <w:t xml:space="preserve"> Clay. </w:t>
+      </w:r>
+    </w:p>
+    <w:p>
+      <w:pPr>
+        <w:ind w:firstLine="720"/>
+      </w:pPr>
+      <w:r>
+        <w:lastRenderedPageBreak/>
+        <w:t xml:space="preserve">Though I continued to surf my favorite tech review sites throughout my adult life as I </w:t>
+      </w:r>
+      <w:r>
+        <w:t>ate</w:t>
+      </w:r>
+      <w:r>
+        <w:t xml:space="preserve"> my breakfast, I took a small break from the world of creating calculator applications and “fancy” websites to pursue Photography. I became obsessed with photography and professionally photographed everything from baby photos, to weddings and advertising campaigns for companies. I was asked to help teach small groups of students with their photography skills at our local college while the instructor graded assignments. </w:t>
+      </w:r>
+    </w:p>
+    <w:p>
+      <w:pPr>
+        <w:ind w:firstLine="720"/>
+      </w:pPr>
+      <w:r>
+        <w:t>After many years, I realized I had the “gift of gab” and enjoyed talking with people which len</w:t>
+      </w:r>
+      <w:r>
+        <w:t xml:space="preserve">t </w:t>
+      </w:r>
+      <w:r>
+        <w:t xml:space="preserve">itself to my success with my photography clients. I decided to explore the world of luxury sales which </w:t>
+      </w:r>
+      <w:r>
+        <w:t>ended up fascinating me</w:t>
+      </w:r>
+      <w:r>
+        <w:t xml:space="preserve">. While in sales, I quickly found that my “niche” was </w:t>
+      </w:r>
+      <w:r>
+        <w:t>my sense of humor</w:t>
+      </w:r>
+      <w:r>
+        <w:t xml:space="preserve">, light-hearted personality within the stern luxury scene. </w:t>
+      </w:r>
+      <w:r>
+        <w:t xml:space="preserve">While </w:t>
+      </w:r>
+      <w:r>
+        <w:t xml:space="preserve">I enjoyed my time dealing with luxury goods, I found that much of my “down time” was spent working through spreadsheets to make sense of trends and how different seasons affected sales and my income. I realized my passion for creating basic programs after I spent an additional 35-hours on the program outside of work and started to </w:t>
+      </w:r>
+      <w:proofErr w:type="gramStart"/>
+      <w:r>
+        <w:t>look into</w:t>
+      </w:r>
+      <w:proofErr w:type="gramEnd"/>
+      <w:r>
+        <w:t xml:space="preserve"> taking a part time course to understand programming. </w:t>
+      </w:r>
+    </w:p>
+    <w:p>
+      <w:pPr>
+        <w:ind w:firstLine="720"/>
+      </w:pPr>
+      <w:r>
+        <w:t xml:space="preserve">I landed on a full-stack web development course at the University of Denver and realized that I felt at home again. As I learned HTML, CSS and </w:t>
+      </w:r>
+      <w:proofErr w:type="spellStart"/>
+      <w:r>
+        <w:t>Javascript</w:t>
+      </w:r>
+      <w:proofErr w:type="spellEnd"/>
+      <w:r>
+        <w:t xml:space="preserve">, I thought back to my early days of website design and was pleased to see I still have the same excitement to make something </w:t>
+      </w:r>
+      <w:r>
+        <w:t xml:space="preserve">that I can show off to the world. I enjoy working within the ever-changing world of web design and am excited to experience the next decades of web evolution. </w:t>
+      </w:r>
+    </w:p>
+    <w:bookmarkEnd w:id="0"/>
+    <w:p/>
+    <w:p/>
+    <w:p>
+      <w:r>
+        <w:t xml:space="preserve"> </w:t>
+      </w:r>
     </w:p>
     <w:sectPr>
       <w:pgSz w:w="12240" w:h="15840"/>
@@ -162,6 +387,56 @@
 </w:document>
 </file>
 
+<file path=word/endnotes.xml><?xml version="1.0" encoding="utf-8"?>
+<w:endnotes xmlns:wpc="http://schemas.microsoft.com/office/word/2010/wordprocessingCanvas" xmlns:cx="http://schemas.microsoft.com/office/drawing/2014/chartex" xmlns:cx1="http://schemas.microsoft.com/office/drawing/2015/9/8/chartex" xmlns:cx2="http://schemas.microsoft.com/office/drawing/2015/10/21/chartex" xmlns:cx3="http://schemas.microsoft.com/office/drawing/2016/5/9/chartex" xmlns:cx4="http://schemas.microsoft.com/office/drawing/2016/5/10/chartex" xmlns:cx5="http://schemas.microsoft.com/office/drawing/2016/5/11/chartex" xmlns:cx6="http://schemas.microsoft.com/office/drawing/2016/5/12/chartex" xmlns:cx7="http://schemas.microsoft.com/office/drawing/2016/5/13/chartex" xmlns:cx8="http://schemas.microsoft.com/office/drawing/2016/5/14/chartex" xmlns:mc="http://schemas.openxmlformats.org/markup-compatibility/2006" xmlns:aink="http://schemas.microsoft.com/office/drawing/2016/ink" xmlns:am3d="http://schemas.microsoft.com/office/drawing/2017/model3d" xmlns:o="urn:schemas-microsoft-com:office:office" xmlns:r="http://schemas.openxmlformats.org/officeDocument/2006/relationships" xmlns:m="http://schemas.openxmlformats.org/officeDocument/2006/math" xmlns:v="urn:schemas-microsoft-com:vml" xmlns:wp14="http://schemas.microsoft.com/office/word/2010/wordprocessingDrawing" xmlns:wp="http://schemas.openxmlformats.org/drawingml/2006/wordprocessingDrawing" xmlns:w10="urn:schemas-microsoft-com:office:word" xmlns:w="http://schemas.openxmlformats.org/wordprocessingml/2006/main" xmlns:w14="http://schemas.microsoft.com/office/word/2010/wordml" xmlns:w15="http://schemas.microsoft.com/office/word/2012/wordml" xmlns:w16cid="http://schemas.microsoft.com/office/word/2016/wordml/cid" xmlns:w16se="http://schemas.microsoft.com/office/word/2015/wordml/symex" xmlns:wpg="http://schemas.microsoft.com/office/word/2010/wordprocessingGroup" xmlns:wpi="http://schemas.microsoft.com/office/word/2010/wordprocessingInk" xmlns:wne="http://schemas.microsoft.com/office/word/2006/wordml" xmlns:wps="http://schemas.microsoft.com/office/word/2010/wordprocessingShape" mc:Ignorable="w14 w15 w16se w16cid wp14">
+  <w:endnote w:type="separator" w:id="-1">
+    <w:p>
+      <w:pPr>
+        <w:spacing w:after="0" w:line="240" w:lineRule="auto"/>
+      </w:pPr>
+      <w:r>
+        <w:separator/>
+      </w:r>
+    </w:p>
+  </w:endnote>
+  <w:endnote w:type="continuationSeparator" w:id="0">
+    <w:p>
+      <w:pPr>
+        <w:spacing w:after="0" w:line="240" w:lineRule="auto"/>
+      </w:pPr>
+      <w:r>
+        <w:continuationSeparator/>
+      </w:r>
+    </w:p>
+  </w:endnote>
+</w:endnotes>
+</file>
+
+<file path=word/footnotes.xml><?xml version="1.0" encoding="utf-8"?>
+<w:footnotes xmlns:wpc="http://schemas.microsoft.com/office/word/2010/wordprocessingCanvas" xmlns:cx="http://schemas.microsoft.com/office/drawing/2014/chartex" xmlns:cx1="http://schemas.microsoft.com/office/drawing/2015/9/8/chartex" xmlns:cx2="http://schemas.microsoft.com/office/drawing/2015/10/21/chartex" xmlns:cx3="http://schemas.microsoft.com/office/drawing/2016/5/9/chartex" xmlns:cx4="http://schemas.microsoft.com/office/drawing/2016/5/10/chartex" xmlns:cx5="http://schemas.microsoft.com/office/drawing/2016/5/11/chartex" xmlns:cx6="http://schemas.microsoft.com/office/drawing/2016/5/12/chartex" xmlns:cx7="http://schemas.microsoft.com/office/drawing/2016/5/13/chartex" xmlns:cx8="http://schemas.microsoft.com/office/drawing/2016/5/14/chartex" xmlns:mc="http://schemas.openxmlformats.org/markup-compatibility/2006" xmlns:aink="http://schemas.microsoft.com/office/drawing/2016/ink" xmlns:am3d="http://schemas.microsoft.com/office/drawing/2017/model3d" xmlns:o="urn:schemas-microsoft-com:office:office" xmlns:r="http://schemas.openxmlformats.org/officeDocument/2006/relationships" xmlns:m="http://schemas.openxmlformats.org/officeDocument/2006/math" xmlns:v="urn:schemas-microsoft-com:vml" xmlns:wp14="http://schemas.microsoft.com/office/word/2010/wordprocessingDrawing" xmlns:wp="http://schemas.openxmlformats.org/drawingml/2006/wordprocessingDrawing" xmlns:w10="urn:schemas-microsoft-com:office:word" xmlns:w="http://schemas.openxmlformats.org/wordprocessingml/2006/main" xmlns:w14="http://schemas.microsoft.com/office/word/2010/wordml" xmlns:w15="http://schemas.microsoft.com/office/word/2012/wordml" xmlns:w16cid="http://schemas.microsoft.com/office/word/2016/wordml/cid" xmlns:w16se="http://schemas.microsoft.com/office/word/2015/wordml/symex" xmlns:wpg="http://schemas.microsoft.com/office/word/2010/wordprocessingGroup" xmlns:wpi="http://schemas.microsoft.com/office/word/2010/wordprocessingInk" xmlns:wne="http://schemas.microsoft.com/office/word/2006/wordml" xmlns:wps="http://schemas.microsoft.com/office/word/2010/wordprocessingShape" mc:Ignorable="w14 w15 w16se w16cid wp14">
+  <w:footnote w:type="separator" w:id="-1">
+    <w:p>
+      <w:pPr>
+        <w:spacing w:after="0" w:line="240" w:lineRule="auto"/>
+      </w:pPr>
+      <w:r>
+        <w:separator/>
+      </w:r>
+    </w:p>
+  </w:footnote>
+  <w:footnote w:type="continuationSeparator" w:id="0">
+    <w:p>
+      <w:pPr>
+        <w:spacing w:after="0" w:line="240" w:lineRule="auto"/>
+      </w:pPr>
+      <w:r>
+        <w:continuationSeparator/>
+      </w:r>
+    </w:p>
+  </w:footnote>
+</w:footnotes>
+</file>
+
 <file path=word/numbering.xml><?xml version="1.0" encoding="utf-8"?>
 <w:numbering xmlns:wpc="http://schemas.microsoft.com/office/word/2010/wordprocessingCanvas" xmlns:cx="http://schemas.microsoft.com/office/drawing/2014/chartex" xmlns:cx1="http://schemas.microsoft.com/office/drawing/2015/9/8/chartex" xmlns:cx2="http://schemas.microsoft.com/office/drawing/2015/10/21/chartex" xmlns:cx3="http://schemas.microsoft.com/office/drawing/2016/5/9/chartex" xmlns:cx4="http://schemas.microsoft.com/office/drawing/2016/5/10/chartex" xmlns:cx5="http://schemas.microsoft.com/office/drawing/2016/5/11/chartex" xmlns:cx6="http://schemas.microsoft.com/office/drawing/2016/5/12/chartex" xmlns:cx7="http://schemas.microsoft.com/office/drawing/2016/5/13/chartex" xmlns:cx8="http://schemas.microsoft.com/office/drawing/2016/5/14/chartex" xmlns:mc="http://schemas.openxmlformats.org/markup-compatibility/2006" xmlns:aink="http://schemas.microsoft.com/office/drawing/2016/ink" xmlns:am3d="http://schemas.microsoft.com/office/drawing/2017/model3d" xmlns:o="urn:schemas-microsoft-com:office:office" xmlns:r="http://schemas.openxmlformats.org/officeDocument/2006/relationships" xmlns:m="http://schemas.openxmlformats.org/officeDocument/2006/math" xmlns:v="urn:schemas-microsoft-com:vml" xmlns:wp14="http://schemas.microsoft.com/office/word/2010/wordprocessingDrawing" xmlns:wp="http://schemas.openxmlformats.org/drawingml/2006/wordprocessingDrawing" xmlns:w10="urn:schemas-microsoft-com:office:word" xmlns:w="http://schemas.openxmlformats.org/wordprocessingml/2006/main" xmlns:w14="http://schemas.microsoft.com/office/word/2010/wordml" xmlns:w15="http://schemas.microsoft.com/office/word/2012/wordml" xmlns:w16cid="http://schemas.microsoft.com/office/word/2016/wordml/cid" xmlns:w16se="http://schemas.microsoft.com/office/word/2015/wordml/symex" xmlns:wpg="http://schemas.microsoft.com/office/word/2010/wordprocessingGroup" xmlns:wpi="http://schemas.microsoft.com/office/word/2010/wordprocessingInk" xmlns:wne="http://schemas.microsoft.com/office/word/2006/wordml" xmlns:wps="http://schemas.microsoft.com/office/word/2010/wordprocessingShape" mc:Ignorable="w14 w15 w16se w16cid wp14">
   <w:abstractNum w:abstractNumId="0" w15:restartNumberingAfterBreak="0">
@@ -277,8 +552,124 @@
       </w:rPr>
     </w:lvl>
   </w:abstractNum>
+  <w:abstractNum w:abstractNumId="1" w15:restartNumberingAfterBreak="0">
+    <w:nsid w:val="4F751387"/>
+    <w:multiLevelType w:val="hybridMultilevel"/>
+    <w:tmpl w:val="BB6474AC"/>
+    <w:lvl w:ilvl="0" w:tplc="04090001">
+      <w:start w:val="1"/>
+      <w:numFmt w:val="bullet"/>
+      <w:lvlText w:val=""/>
+      <w:lvlJc w:val="left"/>
+      <w:pPr>
+        <w:ind w:left="1080" w:hanging="360"/>
+      </w:pPr>
+      <w:rPr>
+        <w:rFonts w:ascii="Symbol" w:hAnsi="Symbol" w:hint="default"/>
+      </w:rPr>
+    </w:lvl>
+    <w:lvl w:ilvl="1" w:tplc="04090003" w:tentative="1">
+      <w:start w:val="1"/>
+      <w:numFmt w:val="bullet"/>
+      <w:lvlText w:val="o"/>
+      <w:lvlJc w:val="left"/>
+      <w:pPr>
+        <w:ind w:left="1800" w:hanging="360"/>
+      </w:pPr>
+      <w:rPr>
+        <w:rFonts w:ascii="Courier New" w:hAnsi="Courier New" w:cs="Courier New" w:hint="default"/>
+      </w:rPr>
+    </w:lvl>
+    <w:lvl w:ilvl="2" w:tplc="04090005" w:tentative="1">
+      <w:start w:val="1"/>
+      <w:numFmt w:val="bullet"/>
+      <w:lvlText w:val=""/>
+      <w:lvlJc w:val="left"/>
+      <w:pPr>
+        <w:ind w:left="2520" w:hanging="360"/>
+      </w:pPr>
+      <w:rPr>
+        <w:rFonts w:ascii="Wingdings" w:hAnsi="Wingdings" w:hint="default"/>
+      </w:rPr>
+    </w:lvl>
+    <w:lvl w:ilvl="3" w:tplc="04090001" w:tentative="1">
+      <w:start w:val="1"/>
+      <w:numFmt w:val="bullet"/>
+      <w:lvlText w:val=""/>
+      <w:lvlJc w:val="left"/>
+      <w:pPr>
+        <w:ind w:left="3240" w:hanging="360"/>
+      </w:pPr>
+      <w:rPr>
+        <w:rFonts w:ascii="Symbol" w:hAnsi="Symbol" w:hint="default"/>
+      </w:rPr>
+    </w:lvl>
+    <w:lvl w:ilvl="4" w:tplc="04090003" w:tentative="1">
+      <w:start w:val="1"/>
+      <w:numFmt w:val="bullet"/>
+      <w:lvlText w:val="o"/>
+      <w:lvlJc w:val="left"/>
+      <w:pPr>
+        <w:ind w:left="3960" w:hanging="360"/>
+      </w:pPr>
+      <w:rPr>
+        <w:rFonts w:ascii="Courier New" w:hAnsi="Courier New" w:cs="Courier New" w:hint="default"/>
+      </w:rPr>
+    </w:lvl>
+    <w:lvl w:ilvl="5" w:tplc="04090005" w:tentative="1">
+      <w:start w:val="1"/>
+      <w:numFmt w:val="bullet"/>
+      <w:lvlText w:val=""/>
+      <w:lvlJc w:val="left"/>
+      <w:pPr>
+        <w:ind w:left="4680" w:hanging="360"/>
+      </w:pPr>
+      <w:rPr>
+        <w:rFonts w:ascii="Wingdings" w:hAnsi="Wingdings" w:hint="default"/>
+      </w:rPr>
+    </w:lvl>
+    <w:lvl w:ilvl="6" w:tplc="04090001" w:tentative="1">
+      <w:start w:val="1"/>
+      <w:numFmt w:val="bullet"/>
+      <w:lvlText w:val=""/>
+      <w:lvlJc w:val="left"/>
+      <w:pPr>
+        <w:ind w:left="5400" w:hanging="360"/>
+      </w:pPr>
+      <w:rPr>
+        <w:rFonts w:ascii="Symbol" w:hAnsi="Symbol" w:hint="default"/>
+      </w:rPr>
+    </w:lvl>
+    <w:lvl w:ilvl="7" w:tplc="04090003" w:tentative="1">
+      <w:start w:val="1"/>
+      <w:numFmt w:val="bullet"/>
+      <w:lvlText w:val="o"/>
+      <w:lvlJc w:val="left"/>
+      <w:pPr>
+        <w:ind w:left="6120" w:hanging="360"/>
+      </w:pPr>
+      <w:rPr>
+        <w:rFonts w:ascii="Courier New" w:hAnsi="Courier New" w:cs="Courier New" w:hint="default"/>
+      </w:rPr>
+    </w:lvl>
+    <w:lvl w:ilvl="8" w:tplc="04090005" w:tentative="1">
+      <w:start w:val="1"/>
+      <w:numFmt w:val="bullet"/>
+      <w:lvlText w:val=""/>
+      <w:lvlJc w:val="left"/>
+      <w:pPr>
+        <w:ind w:left="6840" w:hanging="360"/>
+      </w:pPr>
+      <w:rPr>
+        <w:rFonts w:ascii="Wingdings" w:hAnsi="Wingdings" w:hint="default"/>
+      </w:rPr>
+    </w:lvl>
+  </w:abstractNum>
   <w:num w:numId="1">
     <w:abstractNumId w:val="0"/>
+  </w:num>
+  <w:num w:numId="2">
+    <w:abstractNumId w:val="1"/>
   </w:num>
 </w:numbering>
 </file>
@@ -742,6 +1133,50 @@
       <w:shd w:val="clear" w:color="auto" w:fill="E1DFDD"/>
     </w:rPr>
   </w:style>
+  <w:style w:type="paragraph" w:styleId="Header">
+    <w:name w:val="header"/>
+    <w:basedOn w:val="Normal"/>
+    <w:link w:val="HeaderChar"/>
+    <w:uiPriority w:val="99"/>
+    <w:unhideWhenUsed/>
+    <w:rsid w:val="00A07742"/>
+    <w:pPr>
+      <w:tabs>
+        <w:tab w:val="center" w:pos="4680"/>
+        <w:tab w:val="right" w:pos="9360"/>
+      </w:tabs>
+      <w:spacing w:after="0" w:line="240" w:lineRule="auto"/>
+    </w:pPr>
+  </w:style>
+  <w:style w:type="character" w:customStyle="1" w:styleId="HeaderChar">
+    <w:name w:val="Header Char"/>
+    <w:basedOn w:val="DefaultParagraphFont"/>
+    <w:link w:val="Header"/>
+    <w:uiPriority w:val="99"/>
+    <w:rsid w:val="00A07742"/>
+  </w:style>
+  <w:style w:type="paragraph" w:styleId="Footer">
+    <w:name w:val="footer"/>
+    <w:basedOn w:val="Normal"/>
+    <w:link w:val="FooterChar"/>
+    <w:uiPriority w:val="99"/>
+    <w:unhideWhenUsed/>
+    <w:rsid w:val="00A07742"/>
+    <w:pPr>
+      <w:tabs>
+        <w:tab w:val="center" w:pos="4680"/>
+        <w:tab w:val="right" w:pos="9360"/>
+      </w:tabs>
+      <w:spacing w:after="0" w:line="240" w:lineRule="auto"/>
+    </w:pPr>
+  </w:style>
+  <w:style w:type="character" w:customStyle="1" w:styleId="FooterChar">
+    <w:name w:val="Footer Char"/>
+    <w:basedOn w:val="DefaultParagraphFont"/>
+    <w:link w:val="Footer"/>
+    <w:uiPriority w:val="99"/>
+    <w:rsid w:val="00A07742"/>
+  </w:style>
 </w:styles>
 </file>
 

</xml_diff>